<commit_message>
Update Assignment 5 - 1811077.docx
updated
</commit_message>
<xml_diff>
--- a/Assignment 5 - 1811077.docx
+++ b/Assignment 5 - 1811077.docx
@@ -14,70 +14,38 @@
           <w:rFonts w:ascii="Liberation Sans" w:hAnsi="Liberation Sans"/>
           <w:sz w:val="44"/>
         </w:rPr>
-        <w:t xml:space="preserve">Name: </w:t>
-      </w:r>
-      <w:proofErr w:type="spellStart"/>
+        <w:t>Name: Mahfuzur Rahman    ID:1811077</w:t>
+      </w:r>
       <w:r>
         <w:rPr>
           <w:rFonts w:ascii="Liberation Sans" w:hAnsi="Liberation Sans"/>
           <w:sz w:val="44"/>
         </w:rPr>
-        <w:t>Mahfuzur</w:t>
-      </w:r>
-      <w:proofErr w:type="spellEnd"/>
+        <w:tab/>
+        <w:t xml:space="preserve">     Sec:1</w:t>
+      </w:r>
+    </w:p>
+    <w:p>
+      <w:pPr>
+        <w:jc w:val="center"/>
+        <w:rPr>
+          <w:sz w:val="44"/>
+        </w:rPr>
+      </w:pPr>
+    </w:p>
+    <w:p>
+      <w:pPr>
+        <w:jc w:val="center"/>
+        <w:rPr>
+          <w:rFonts w:ascii="Liberation Sans" w:hAnsi="Liberation Sans"/>
+        </w:rPr>
+      </w:pPr>
       <w:r>
         <w:rPr>
           <w:rFonts w:ascii="Liberation Sans" w:hAnsi="Liberation Sans"/>
           <w:sz w:val="44"/>
         </w:rPr>
-        <w:t xml:space="preserve"> Rahman    ID:1811077</w:t>
-      </w:r>
-      <w:r>
-        <w:rPr>
-          <w:rFonts w:ascii="Liberation Sans" w:hAnsi="Liberation Sans"/>
-          <w:sz w:val="44"/>
-        </w:rPr>
-        <w:tab/>
-        <w:t xml:space="preserve">     Sec:1</w:t>
-      </w:r>
-    </w:p>
-    <w:p>
-      <w:pPr>
-        <w:jc w:val="center"/>
-        <w:rPr>
-          <w:sz w:val="44"/>
-        </w:rPr>
-      </w:pPr>
-    </w:p>
-    <w:p>
-      <w:pPr>
-        <w:jc w:val="center"/>
-        <w:rPr>
-          <w:rFonts w:ascii="Liberation Sans" w:hAnsi="Liberation Sans"/>
-        </w:rPr>
-      </w:pPr>
-      <w:r>
-        <w:rPr>
-          <w:rFonts w:ascii="Liberation Sans" w:hAnsi="Liberation Sans"/>
-          <w:sz w:val="44"/>
-        </w:rPr>
-        <w:t xml:space="preserve">Solving for </w:t>
-      </w:r>
-      <w:proofErr w:type="gramStart"/>
-      <w:r>
-        <w:rPr>
-          <w:rFonts w:ascii="Liberation Sans" w:hAnsi="Liberation Sans"/>
-          <w:sz w:val="44"/>
-        </w:rPr>
-        <w:t>LCS(</w:t>
-      </w:r>
-      <w:proofErr w:type="gramEnd"/>
-      <w:r>
-        <w:rPr>
-          <w:rFonts w:ascii="Liberation Sans" w:hAnsi="Liberation Sans"/>
-          <w:sz w:val="44"/>
-        </w:rPr>
-        <w:t>“CAFD”, “ACPFA”)</w:t>
+        <w:t>Solving for LCS(“CAFD”, “ACPFA”)</w:t>
       </w:r>
     </w:p>
     <w:p>
@@ -1567,7 +1535,6 @@
           <w:sz w:val="44"/>
         </w:rPr>
       </w:pPr>
-      <w:proofErr w:type="spellStart"/>
       <w:r>
         <w:rPr>
           <w:rFonts w:ascii="Liberation Sans" w:hAnsi="Liberation Sans"/>
@@ -1592,7 +1559,6 @@
         </w:rPr>
         <w:t>asdasd</w:t>
       </w:r>
-      <w:proofErr w:type="spellEnd"/>
     </w:p>
     <w:p>
       <w:pPr>
@@ -1617,6 +1583,8 @@
         <w:jc w:val="center"/>
         <w:rPr>
           <w:rFonts w:ascii="Liberation Sans" w:hAnsi="Liberation Sans"/>
+          <w:color w:val="000000"/>
+          <w:sz w:val="44"/>
         </w:rPr>
       </w:pPr>
       <w:r>
@@ -1626,6 +1594,32 @@
           <w:sz w:val="44"/>
         </w:rPr>
         <w:t>Rich pic</w:t>
+      </w:r>
+    </w:p>
+    <w:p>
+      <w:pPr>
+        <w:jc w:val="center"/>
+        <w:rPr>
+          <w:rFonts w:ascii="Liberation Sans" w:hAnsi="Liberation Sans"/>
+          <w:color w:val="000000"/>
+          <w:sz w:val="44"/>
+        </w:rPr>
+      </w:pPr>
+    </w:p>
+    <w:p>
+      <w:pPr>
+        <w:jc w:val="center"/>
+        <w:rPr>
+          <w:rFonts w:ascii="Liberation Sans" w:hAnsi="Liberation Sans"/>
+        </w:rPr>
+      </w:pPr>
+      <w:r>
+        <w:rPr>
+          <w:rFonts w:ascii="Liberation Sans" w:hAnsi="Liberation Sans"/>
+          <w:color w:val="000000"/>
+          <w:sz w:val="44"/>
+        </w:rPr>
+        <w:t>akljwfkwaeflkajwefkl</w:t>
       </w:r>
     </w:p>
     <w:sectPr>
@@ -1762,6 +1756,7 @@
     <w:lsdException w:name="HTML Sample" w:semiHidden="1" w:unhideWhenUsed="1"/>
     <w:lsdException w:name="HTML Typewriter" w:semiHidden="1" w:unhideWhenUsed="1"/>
     <w:lsdException w:name="HTML Variable" w:semiHidden="1" w:unhideWhenUsed="1"/>
+    <w:lsdException w:name="Normal Table" w:semiHidden="1" w:unhideWhenUsed="1"/>
     <w:lsdException w:name="annotation subject" w:semiHidden="1" w:unhideWhenUsed="1"/>
     <w:lsdException w:name="No List" w:semiHidden="1" w:unhideWhenUsed="1"/>
     <w:lsdException w:name="Outline List 1" w:semiHidden="1" w:unhideWhenUsed="1"/>
@@ -1804,8 +1799,11 @@
     <w:lsdException w:name="Table Contemporary" w:semiHidden="1" w:unhideWhenUsed="1"/>
     <w:lsdException w:name="Table Elegant" w:semiHidden="1" w:unhideWhenUsed="1"/>
     <w:lsdException w:name="Table Professional" w:semiHidden="1" w:unhideWhenUsed="1"/>
+    <w:lsdException w:name="Table Subtle 1" w:semiHidden="1" w:unhideWhenUsed="1"/>
     <w:lsdException w:name="Table Subtle 2" w:semiHidden="1" w:unhideWhenUsed="1"/>
     <w:lsdException w:name="Table Web 1" w:semiHidden="1" w:unhideWhenUsed="1"/>
+    <w:lsdException w:name="Table Web 2" w:semiHidden="1" w:unhideWhenUsed="1"/>
+    <w:lsdException w:name="Table Web 3" w:semiHidden="1" w:unhideWhenUsed="1"/>
     <w:lsdException w:name="Balloon Text" w:semiHidden="1" w:unhideWhenUsed="1"/>
     <w:lsdException w:name="Table Grid" w:uiPriority="39"/>
     <w:lsdException w:name="Table Theme" w:semiHidden="1" w:unhideWhenUsed="1"/>

</xml_diff>